<commit_message>
Add requirements to Cameo file.
Create new Excel file used to sync requirements w/ Cameo. Minor spelling corrections in HW compiled doc.
</commit_message>
<xml_diff>
--- a/The Plastics_ASWT_System_Initial_HW_compiled.docx
+++ b/The Plastics_ASWT_System_Initial_HW_compiled.docx
@@ -61,7 +61,10 @@
         </w:numPr>
       </w:pPr>
       <w:r>
-        <w:t>Sea Garbarge Vessel (SGV)</w:t>
+        <w:t>Sea Garba</w:t>
+      </w:r>
+      <w:r>
+        <w:t>ge Vessel (SGV)</w:t>
       </w:r>
     </w:p>
     <w:p>
@@ -173,16 +176,25 @@
         <w:t xml:space="preserve">ransport system will be operated mostly autonomously with minimal logistics </w:t>
       </w:r>
       <w:r>
-        <w:t>and maintance needs which will reduce the overall life cycle cost. Our t</w:t>
+        <w:t>and maint</w:t>
+      </w:r>
+      <w:r>
+        <w:t>en</w:t>
+      </w:r>
+      <w:r>
+        <w:t>ance needs which will reduce the overall life cycle cost. Our t</w:t>
       </w:r>
       <w:r>
         <w:t>ransport System will use 100% renewable energy source for operation</w:t>
       </w:r>
       <w:r>
-        <w:t xml:space="preserve"> to fulfill stakeholders such as environmentalists, coastal communities, and the project sponsor. Transport system will also be required to address concerns from the marine life organz</w:t>
-      </w:r>
-      <w:r>
-        <w:t xml:space="preserve">iations and community members against this initiatives. Once </w:t>
+        <w:t xml:space="preserve"> to fulfill stakeholders such as environmentalists, coastal communities, and the project sponsor. Transport system will also be required to address concerns from the marine life </w:t>
+      </w:r>
+      <w:r>
+        <w:t>organizations</w:t>
+      </w:r>
+      <w:r>
+        <w:t xml:space="preserve"> and community members against this initiatives. Once </w:t>
       </w:r>
       <w:r>
         <w:t>Transport System</w:t>
@@ -194,16 +206,19 @@
         <w:t xml:space="preserve"> will be autonomously operated</w:t>
       </w:r>
       <w:r>
-        <w:t xml:space="preserve"> and </w:t>
-      </w:r>
-      <w:r>
-        <w:t>will be operational 365 days per year with service interruptions only for prescribed maintenance or as-needed repair.</w:t>
+        <w:t xml:space="preserve"> and will be operational 365 days per year with service interruptions only for prescribed maintenance or as-needed repair.</w:t>
       </w:r>
       <w:r>
         <w:t xml:space="preserve"> </w:t>
       </w:r>
       <w:r>
-        <w:t xml:space="preserve">The system will shipped off a docking station autonmously navigated to the collection center to collect waste and transported back to the recycling center. The transport system will be decommissioned through use of either recycle materials or reuse of specific subsystems through a modular architecture. </w:t>
+        <w:t xml:space="preserve">The system will shipped off a docking station </w:t>
+      </w:r>
+      <w:r>
+        <w:t>autonomously</w:t>
+      </w:r>
+      <w:r>
+        <w:t xml:space="preserve"> navigated to the collection center to collect waste and transported back to the recycling center. The transport system will be decommissioned through use of either recycle materials or reuse of specific subsystems through a modular architecture. </w:t>
       </w:r>
     </w:p>
     <w:p/>
@@ -347,13 +362,7 @@
         <w:rPr>
           <w:b/>
         </w:rPr>
-        <w:t>Operation</w:t>
-      </w:r>
-      <w:r>
-        <w:rPr>
-          <w:b/>
-        </w:rPr>
-        <w:t>:</w:t>
+        <w:t>Operation:</w:t>
       </w:r>
     </w:p>
     <w:p>
@@ -366,10 +375,7 @@
         <w:ind w:left="720"/>
       </w:pPr>
       <w:r>
-        <w:t>Scientist</w:t>
-      </w:r>
-      <w:r>
-        <w:t>/</w:t>
+        <w:t>Scientist/</w:t>
       </w:r>
       <w:r>
         <w:t xml:space="preserve"> Researchers</w:t>
@@ -955,7 +961,7 @@
         <w:spacing w:after="0"/>
       </w:pPr>
       <w:r>
-        <w:t xml:space="preserve">The Plastics Sea Waste Transport System will implement a sustainable, modular architecture that will enable an incremental technology advancement  and global expansion capability to foster the reduction of ocean’s pollution. </w:t>
+        <w:t xml:space="preserve">The Plastics Sea Waste Transport System will implement a sustainable, modular architecture that will enable an incremental technology advancement and global expansion capability to foster the reduction of ocean’s pollution. </w:t>
       </w:r>
     </w:p>
     <w:p>
@@ -994,10 +1000,12 @@
         <w:spacing w:after="0"/>
       </w:pPr>
       <w:r>
-        <w:t>T</w:t>
-      </w:r>
-      <w:r>
-        <w:t>he Autonomous Sea Waste Collection System (ASWCS) transports a minimum of 6,460 cubic feet of plastic waste from sea-based collection systems to a land-based recycling facility with human interaction only in shipping lanes and in port. The ASWCS operates continuously, with a maximum downtime of seven days within any four month period.</w:t>
+        <w:t>The Autonomous Sea Waste Collectio</w:t>
+      </w:r>
+      <w:bookmarkStart w:id="0" w:name="_GoBack"/>
+      <w:bookmarkEnd w:id="0"/>
+      <w:r>
+        <w:t>n System (ASWCS) transports a minimum of 6,460 cubic feet of plastic waste from sea-based collection systems to a land-based recycling facility with human interaction only in shipping lanes and in port. The ASWCS operates continuously, with a maximum downtime of seven days within any four month period.</w:t>
       </w:r>
     </w:p>
     <w:p>
@@ -1112,7 +1120,7 @@
         </w:numPr>
       </w:pPr>
       <w:r>
-        <w:t>The ASWCS shall receive an optical signal from the the collection system.</w:t>
+        <w:t>The ASWCS shall receive an optical signal from the collection system.</w:t>
       </w:r>
     </w:p>
     <w:p>
@@ -1259,7 +1267,13 @@
         </w:numPr>
       </w:pPr>
       <w:r>
-        <w:t>The ASWCS transport vessel shall autonomously onload plastic waste from a conveyor belt located at a height of 20 feet above the waterline.</w:t>
+        <w:t>The ASWCS transport vessel shall autonomously on</w:t>
+      </w:r>
+      <w:r>
+        <w:t>-</w:t>
+      </w:r>
+      <w:r>
+        <w:t>load plastic waste from a conveyor belt located at a height of 20 feet above the waterline.</w:t>
       </w:r>
     </w:p>
     <w:p>
@@ -1319,7 +1333,21 @@
         </w:numPr>
       </w:pPr>
       <w:r>
-        <w:t>The ASWCS shall have living quarters and associated amentities (lavatory, kitchen, etc) for up to five research personnel.</w:t>
+        <w:t xml:space="preserve">The ASWCS shall have living quarters and associated </w:t>
+      </w:r>
+      <w:r>
+        <w:t>amenities</w:t>
+      </w:r>
+      <w:r>
+        <w:t xml:space="preserve"> (lavatory, kitchen, </w:t>
+      </w:r>
+      <w:proofErr w:type="spellStart"/>
+      <w:r>
+        <w:t>etc</w:t>
+      </w:r>
+      <w:proofErr w:type="spellEnd"/>
+      <w:r>
+        <w:t>) for up to five research personnel.</w:t>
       </w:r>
     </w:p>
     <w:p>
@@ -1423,16 +1451,18 @@
         </w:numPr>
       </w:pPr>
       <w:r>
-        <w:t>The SGV for any anomalous situations that require human intervention shall be communicated to the ground station</w:t>
-      </w:r>
-      <w:r>
-        <w:t xml:space="preserve"> </w:t>
-      </w:r>
-      <w:r>
-        <w:t>(via ?)</w:t>
-      </w:r>
-      <w:r>
-        <w:t>.</w:t>
+        <w:t xml:space="preserve">The SGV for any anomalous situations that require human intervention shall be communicated to the ground station </w:t>
+      </w:r>
+      <w:r>
+        <w:t>(</w:t>
+      </w:r>
+      <w:proofErr w:type="gramStart"/>
+      <w:r>
+        <w:t>via ?</w:t>
+      </w:r>
+      <w:proofErr w:type="gramEnd"/>
+      <w:r>
+        <w:t>).</w:t>
       </w:r>
     </w:p>
     <w:p>
@@ -1456,13 +1486,7 @@
         </w:numPr>
       </w:pPr>
       <w:r>
-        <w:t xml:space="preserve">The ASWCS shall </w:t>
-      </w:r>
-      <w:r>
-        <w:t>have all necessary safety systems (running lights, audio indicators, radar, etc.) as required to communicate with other vessels while under way</w:t>
-      </w:r>
-      <w:r>
-        <w:t>.</w:t>
+        <w:t>The ASWCS shall have all necessary safety systems (running lights, audio indicators, radar, etc.) as required to communicate with other vessels while under way.</w:t>
       </w:r>
     </w:p>
     <w:p>
@@ -1501,7 +1525,15 @@
         </w:numPr>
       </w:pPr>
       <w:r>
-        <w:t>All elements of the ASWCS shall be in service prior to August 1, 2021. (Yeah, that's gonna happen.)</w:t>
+        <w:t xml:space="preserve">All elements of the ASWCS shall be in service prior to August 1, 2021. (Yeah, that's </w:t>
+      </w:r>
+      <w:proofErr w:type="spellStart"/>
+      <w:r>
+        <w:t>gonna</w:t>
+      </w:r>
+      <w:proofErr w:type="spellEnd"/>
+      <w:r>
+        <w:t xml:space="preserve"> happen.)</w:t>
       </w:r>
     </w:p>
     <w:p>
@@ -1527,12 +1559,21 @@
         </w:numPr>
       </w:pPr>
       <w:r>
-        <w:t>The ASWCS shall have living qu</w:t>
-      </w:r>
-      <w:bookmarkStart w:id="0" w:name="_GoBack"/>
-      <w:bookmarkEnd w:id="0"/>
-      <w:r>
-        <w:t>arters and associated amentities (lavatory, kitchen, etc) for up to five research personnel.</w:t>
+        <w:t xml:space="preserve">The ASWCS shall have living quarters and associated </w:t>
+      </w:r>
+      <w:r>
+        <w:t>amenities</w:t>
+      </w:r>
+      <w:r>
+        <w:t xml:space="preserve"> (lavatory, kitchen, </w:t>
+      </w:r>
+      <w:proofErr w:type="spellStart"/>
+      <w:r>
+        <w:t>etc</w:t>
+      </w:r>
+      <w:proofErr w:type="spellEnd"/>
+      <w:r>
+        <w:t>) for up to five research personnel.</w:t>
       </w:r>
     </w:p>
     <w:p>
@@ -4168,6 +4209,7 @@
   <w:style w:type="character" w:default="1" w:styleId="DefaultParagraphFont">
     <w:name w:val="Default Paragraph Font"/>
     <w:uiPriority w:val="1"/>
+    <w:semiHidden/>
     <w:unhideWhenUsed/>
   </w:style>
   <w:style w:type="table" w:default="1" w:styleId="TableNormal">

</xml_diff>